<commit_message>
[client] more on german transalation
</commit_message>
<xml_diff>
--- a/client/resources/berechnung.docx
+++ b/client/resources/berechnung.docx
@@ -1929,15 +1929,15 @@
                 <w:szCs w:val="20"/>
               </w:rPr>
             </w:pPr>
-            <w:bookmarkStart w:id="1" w:name="_Toc112937768"/>
-            <w:bookmarkStart w:id="2" w:name="_Toc112924596"/>
-            <w:bookmarkStart w:id="3" w:name="_Toc112924645"/>
-            <w:bookmarkStart w:id="4" w:name="_Toc112924892"/>
+            <w:bookmarkStart w:id="1" w:name="_Toc112924407"/>
+            <w:bookmarkStart w:id="2" w:name="_Toc112925682"/>
+            <w:bookmarkStart w:id="3" w:name="_Toc112935478"/>
+            <w:bookmarkStart w:id="4" w:name="_Toc112925566"/>
             <w:bookmarkStart w:id="5" w:name="_Toc112925147"/>
-            <w:bookmarkStart w:id="6" w:name="_Toc112925566"/>
-            <w:bookmarkStart w:id="7" w:name="_Toc112935478"/>
-            <w:bookmarkStart w:id="8" w:name="_Toc112925682"/>
-            <w:bookmarkStart w:id="9" w:name="_Toc112924407"/>
+            <w:bookmarkStart w:id="6" w:name="_Toc112924892"/>
+            <w:bookmarkStart w:id="7" w:name="_Toc112924645"/>
+            <w:bookmarkStart w:id="8" w:name="_Toc112924596"/>
+            <w:bookmarkStart w:id="9" w:name="_Toc112937768"/>
             <w:r>
               <w:rPr>
                 <w:rFonts w:eastAsia="Calibri" w:cs="" w:ascii="Open Sans" w:hAnsi="Open Sans"/>
@@ -5332,11 +5332,7 @@
       </w:pPr>
       <w:r>
         <w:rPr/>
-        <w:t xml:space="preserve">Geschätzter Wert der Liegenschaft: </w:t>
-        <w:tab/>
-        <w:tab/>
-        <w:tab/>
-        <w:t xml:space="preserve">  </w:t>
+        <w:t>Geschätzter Wert der Liegenschaft:</w:t>
       </w:r>
     </w:p>
     <w:p>
@@ -5350,13 +5346,7 @@
       </w:pPr>
       <w:r>
         <w:rPr/>
-        <w:t xml:space="preserve">Wohnrecht: </w:t>
-        <w:tab/>
-        <w:tab/>
-        <w:tab/>
-        <w:tab/>
-        <w:tab/>
-        <w:tab/>
+        <w:t>Wohnrecht:</w:t>
       </w:r>
     </w:p>
     <w:p>
@@ -5370,12 +5360,7 @@
       </w:pPr>
       <w:r>
         <w:rPr/>
-        <w:t xml:space="preserve">Abschlagzahlung: </w:t>
-        <w:tab/>
-        <w:tab/>
-        <w:tab/>
-        <w:tab/>
-        <w:tab/>
+        <w:t>Abschlagzahlung:</w:t>
       </w:r>
     </w:p>
     <w:p>
@@ -5539,7 +5524,7 @@
         <w:docPartGallery w:val="Page Numbers (Bottom of Page)"/>
         <w:docPartUnique w:val="true"/>
       </w:docPartObj>
-      <w:id w:val="1990857822"/>
+      <w:id w:val="292853397"/>
     </w:sdtPr>
     <w:sdtContent>
       <w:p>

</xml_diff>